<commit_message>
Added draft presentation. Updated other docs
</commit_message>
<xml_diff>
--- a/docs/Design specification.docx
+++ b/docs/Design specification.docx
@@ -1021,7 +1021,7 @@
     </w:p>
     <w:p>
       <w:pPr>
-        <w:jc w:val="both"/>
+        <w:jc w:val="center"/>
       </w:pPr>
       <w:r>
         <w:lastRenderedPageBreak/>
@@ -1045,7 +1045,7 @@
             <v:path o:extrusionok="f" gradientshapeok="t" o:connecttype="rect"/>
             <o:lock v:ext="edit" aspectratio="t"/>
           </v:shapetype>
-          <v:shape id="_x0000_i1025" type="#_x0000_t75" style="width:426.55pt;height:377pt">
+          <v:shape id="_x0000_i1025" type="#_x0000_t75" style="width:426.75pt;height:376.5pt">
             <v:imagedata r:id="rId11" o:title="Class Diagram0"/>
           </v:shape>
         </w:pict>
@@ -1760,11 +1760,11 @@
     </w:p>
     <w:p>
       <w:pPr>
-        <w:jc w:val="both"/>
+        <w:jc w:val="center"/>
       </w:pPr>
       <w:r>
         <w:pict>
-          <v:shape id="_x0000_i1026" type="#_x0000_t75" style="width:438.1pt;height:192.9pt">
+          <v:shape id="_x0000_i1026" type="#_x0000_t75" style="width:438pt;height:192.75pt">
             <v:imagedata r:id="rId12" o:title="Change Name Sequence Diagram"/>
           </v:shape>
         </w:pict>
@@ -1779,12 +1779,9 @@
       </w:r>
     </w:p>
     <w:p>
-      <w:pPr>
-        <w:jc w:val="both"/>
-      </w:pPr>
       <w:r>
         <w:pict>
-          <v:shape id="_x0000_i1027" type="#_x0000_t75" style="width:484.3pt;height:254.7pt">
+          <v:shape id="_x0000_i1027" type="#_x0000_t75" style="width:483.75pt;height:255pt">
             <v:imagedata r:id="rId13" o:title="Get Word Definition Sequence Diagram"/>
           </v:shape>
         </w:pict>
@@ -1834,61 +1831,18 @@
     </w:p>
     <w:p>
       <w:pPr>
-        <w:jc w:val="both"/>
+        <w:jc w:val="center"/>
       </w:pPr>
       <w:r>
         <w:rPr>
           <w:noProof/>
           <w:lang w:val="ru-RU"/>
         </w:rPr>
-        <w:drawing>
-          <wp:inline distT="0" distB="0" distL="0" distR="0">
-            <wp:extent cx="6147435" cy="5763895"/>
-            <wp:effectExtent l="0" t="0" r="0" b="0"/>
-            <wp:docPr id="1" name="Picture 1" descr="Olympia ERD 2"/>
-            <wp:cNvGraphicFramePr>
-              <a:graphicFrameLocks xmlns:a="http://schemas.openxmlformats.org/drawingml/2006/main" noChangeAspect="1"/>
-            </wp:cNvGraphicFramePr>
-            <a:graphic xmlns:a="http://schemas.openxmlformats.org/drawingml/2006/main">
-              <a:graphicData uri="http://schemas.openxmlformats.org/drawingml/2006/picture">
-                <pic:pic xmlns:pic="http://schemas.openxmlformats.org/drawingml/2006/picture">
-                  <pic:nvPicPr>
-                    <pic:cNvPr id="0" name="Picture 4" descr="Olympia ERD 2"/>
-                    <pic:cNvPicPr>
-                      <a:picLocks noChangeAspect="1" noChangeArrowheads="1"/>
-                    </pic:cNvPicPr>
-                  </pic:nvPicPr>
-                  <pic:blipFill>
-                    <a:blip r:embed="rId14">
-                      <a:extLst>
-                        <a:ext uri="{28A0092B-C50C-407E-A947-70E740481C1C}">
-                          <a14:useLocalDpi xmlns:a14="http://schemas.microsoft.com/office/drawing/2010/main" val="0"/>
-                        </a:ext>
-                      </a:extLst>
-                    </a:blip>
-                    <a:srcRect/>
-                    <a:stretch>
-                      <a:fillRect/>
-                    </a:stretch>
-                  </pic:blipFill>
-                  <pic:spPr bwMode="auto">
-                    <a:xfrm>
-                      <a:off x="0" y="0"/>
-                      <a:ext cx="6147435" cy="5763895"/>
-                    </a:xfrm>
-                    <a:prstGeom prst="rect">
-                      <a:avLst/>
-                    </a:prstGeom>
-                    <a:noFill/>
-                    <a:ln>
-                      <a:noFill/>
-                    </a:ln>
-                  </pic:spPr>
-                </pic:pic>
-              </a:graphicData>
-            </a:graphic>
-          </wp:inline>
-        </w:drawing>
+        <w:pict>
+          <v:shape id="_x0000_i1029" type="#_x0000_t75" style="width:484.5pt;height:463.5pt">
+            <v:imagedata r:id="rId14" o:title="Olympia ERD 2"/>
+          </v:shape>
+        </w:pict>
       </w:r>
     </w:p>
     <w:p>
@@ -1975,7 +1929,7 @@
       </w:pPr>
       <w:r>
         <w:pict>
-          <v:shape id="_x0000_i1028" type="#_x0000_t75" style="width:408.25pt;height:525.75pt;mso-position-vertical:absolute">
+          <v:shape id="_x0000_i1028" type="#_x0000_t75" style="width:408pt;height:525.75pt;mso-position-vertical:absolute">
             <v:imagedata r:id="rId15" o:title="Deployment Diagram0"/>
           </v:shape>
         </w:pict>
@@ -2005,8 +1959,6 @@
       <w:r>
         <w:t xml:space="preserve"> to handle exceeding requests from users.</w:t>
       </w:r>
-      <w:bookmarkStart w:id="0" w:name="_GoBack"/>
-      <w:bookmarkEnd w:id="0"/>
     </w:p>
     <w:p>
       <w:pPr>
@@ -2066,46 +2018,6 @@
         </w:numPr>
         <w:jc w:val="both"/>
       </w:pPr>
-      <w:r>
-        <w:t xml:space="preserve">The </w:t>
-      </w:r>
-      <w:r>
-        <w:rPr>
-          <w:b/>
-        </w:rPr>
-        <w:t>Room</w:t>
-      </w:r>
-      <w:r>
-        <w:t xml:space="preserve"> persistence library provides an abstraction layer over SQLite to allow for more robust database access while harnessing the full power of SQLite.</w:t>
-      </w:r>
-      <w:r>
-        <w:t xml:space="preserve"> </w:t>
-      </w:r>
-      <w:r>
-        <w:t xml:space="preserve">Room database </w:t>
-      </w:r>
-      <w:r>
-        <w:t>official documentation</w:t>
-      </w:r>
-      <w:r>
-        <w:t xml:space="preserve"> - </w:t>
-      </w:r>
-      <w:r>
-        <w:rPr>
-          <w:rStyle w:val="Hyperlink"/>
-        </w:rPr>
-        <w:t>https://developer.android.com/topic/libraries/architecture/room</w:t>
-      </w:r>
-    </w:p>
-    <w:p>
-      <w:pPr>
-        <w:pStyle w:val="ListParagraph"/>
-        <w:numPr>
-          <w:ilvl w:val="0"/>
-          <w:numId w:val="19"/>
-        </w:numPr>
-        <w:jc w:val="both"/>
-      </w:pPr>
       <w:proofErr w:type="spellStart"/>
       <w:r>
         <w:rPr>
@@ -2115,17 +2027,11 @@
       </w:r>
       <w:proofErr w:type="spellEnd"/>
       <w:r>
-        <w:t xml:space="preserve"> is a library that </w:t>
-      </w:r>
-      <w:r>
-        <w:t xml:space="preserve">implements </w:t>
+        <w:t xml:space="preserve"> is a library that implements </w:t>
       </w:r>
       <w:proofErr w:type="gramStart"/>
       <w:r>
-        <w:t xml:space="preserve">Observer and Iterator patterns and </w:t>
-      </w:r>
-      <w:r>
-        <w:t>allows seamless</w:t>
+        <w:t>Observer and Iterator patterns and allows seamless</w:t>
       </w:r>
       <w:proofErr w:type="gramEnd"/>
       <w:r>
@@ -2166,6 +2072,48 @@
           <w:t>http://reactivex.io/</w:t>
         </w:r>
       </w:hyperlink>
+    </w:p>
+    <w:p>
+      <w:pPr>
+        <w:pStyle w:val="ListParagraph"/>
+        <w:numPr>
+          <w:ilvl w:val="0"/>
+          <w:numId w:val="19"/>
+        </w:numPr>
+        <w:jc w:val="both"/>
+      </w:pPr>
+      <w:bookmarkStart w:id="0" w:name="_GoBack"/>
+      <w:bookmarkEnd w:id="0"/>
+      <w:r>
+        <w:t xml:space="preserve">The </w:t>
+      </w:r>
+      <w:r>
+        <w:rPr>
+          <w:b/>
+        </w:rPr>
+        <w:t>Room</w:t>
+      </w:r>
+      <w:r>
+        <w:t xml:space="preserve"> persistence library provides an abstraction layer over SQLite to allow for more robust database access while harnessing the full power of SQLite.</w:t>
+      </w:r>
+      <w:r>
+        <w:t xml:space="preserve"> </w:t>
+      </w:r>
+      <w:r>
+        <w:t xml:space="preserve">Room database </w:t>
+      </w:r>
+      <w:r>
+        <w:t>official documentation</w:t>
+      </w:r>
+      <w:r>
+        <w:t xml:space="preserve"> - </w:t>
+      </w:r>
+      <w:r>
+        <w:rPr>
+          <w:rStyle w:val="Hyperlink"/>
+        </w:rPr>
+        <w:t>https://developer.android.com/topic/libraries/architecture/room</w:t>
+      </w:r>
     </w:p>
     <w:p>
       <w:pPr>

</xml_diff>